<commit_message>
made some new results documents
</commit_message>
<xml_diff>
--- a/docs/manuscripts/euc manuscript/Main points 2017-6-27_JL.docx
+++ b/docs/manuscripts/euc manuscript/Main points 2017-6-27_JL.docx
@@ -396,7 +396,9 @@
           <w:numId w:val="3"/>
         </w:numPr>
       </w:pPr>
-      <w:commentRangeStart w:id="1"/>
+      <w:bookmarkStart w:id="1" w:name="_GoBack"/>
+      <w:commentRangeStart w:id="2"/>
+      <w:commentRangeStart w:id="3"/>
       <w:r>
         <w:rPr>
           <w:lang w:val="en-AU"/>
@@ -413,7 +415,20 @@
         <w:rPr>
           <w:lang w:val="en-AU"/>
         </w:rPr>
-        <w:t xml:space="preserve">happening via changes in LMA and total protein per area – increases toward lower rainfall, decreases towards higher temp [?]. </w:t>
+        <w:t xml:space="preserve">happening via changes in LMA and total protein per area </w:t>
+      </w:r>
+      <w:commentRangeEnd w:id="3"/>
+      <w:r>
+        <w:rPr>
+          <w:rStyle w:val="CommentReference"/>
+        </w:rPr>
+        <w:commentReference w:id="3"/>
+      </w:r>
+      <w:r>
+        <w:rPr>
+          <w:lang w:val="en-AU"/>
+        </w:rPr>
+        <w:t xml:space="preserve">– increases toward lower rainfall, decreases towards higher temp [?]. </w:t>
       </w:r>
       <w:r>
         <w:rPr>
@@ -435,13 +450,63 @@
         </w:rPr>
         <w:t xml:space="preserve"> with each other and also with </w:t>
       </w:r>
-      <w:commentRangeStart w:id="2"/>
+      <w:commentRangeStart w:id="4"/>
       <w:r>
         <w:rPr>
           <w:lang w:val="en-AU"/>
         </w:rPr>
         <w:t xml:space="preserve">Amax and LMA and total N per area </w:t>
       </w:r>
+      <w:commentRangeEnd w:id="4"/>
+      <w:r>
+        <w:rPr>
+          <w:rStyle w:val="CommentReference"/>
+        </w:rPr>
+        <w:commentReference w:id="4"/>
+      </w:r>
+      <w:r>
+        <w:rPr>
+          <w:lang w:val="en-AU"/>
+        </w:rPr>
+        <w:t>(Fig 3</w:t>
+      </w:r>
+      <w:r>
+        <w:rPr>
+          <w:lang w:val="en-AU"/>
+        </w:rPr>
+        <w:t>a lower quadrant</w:t>
+      </w:r>
+      <w:r>
+        <w:rPr>
+          <w:lang w:val="en-AU"/>
+        </w:rPr>
+        <w:t xml:space="preserve">, also Fig </w:t>
+      </w:r>
+      <w:r>
+        <w:rPr>
+          <w:lang w:val="en-AU"/>
+        </w:rPr>
+        <w:t>3</w:t>
+      </w:r>
+      <w:r>
+        <w:rPr>
+          <w:lang w:val="en-AU"/>
+        </w:rPr>
+        <w:t>c</w:t>
+      </w:r>
+      <w:r>
+        <w:rPr>
+          <w:lang w:val="en-AU"/>
+        </w:rPr>
+        <w:t xml:space="preserve">) – in other words, variation in total protein per leaf area is the dominant influence on variation in amount of any </w:t>
+      </w:r>
+      <w:commentRangeStart w:id="5"/>
+      <w:r>
+        <w:rPr>
+          <w:lang w:val="en-AU"/>
+        </w:rPr>
+        <w:t>one protein.</w:t>
+      </w:r>
       <w:commentRangeEnd w:id="2"/>
       <w:r>
         <w:rPr>
@@ -449,64 +514,15 @@
         </w:rPr>
         <w:commentReference w:id="2"/>
       </w:r>
-      <w:r>
-        <w:rPr>
-          <w:lang w:val="en-AU"/>
-        </w:rPr>
-        <w:t>(Fig 3</w:t>
-      </w:r>
-      <w:r>
-        <w:rPr>
-          <w:lang w:val="en-AU"/>
-        </w:rPr>
-        <w:t>a lower quadrant</w:t>
-      </w:r>
-      <w:r>
-        <w:rPr>
-          <w:lang w:val="en-AU"/>
-        </w:rPr>
-        <w:t xml:space="preserve">, also Fig </w:t>
-      </w:r>
-      <w:r>
-        <w:rPr>
-          <w:lang w:val="en-AU"/>
-        </w:rPr>
-        <w:t>3</w:t>
-      </w:r>
-      <w:r>
-        <w:rPr>
-          <w:lang w:val="en-AU"/>
-        </w:rPr>
-        <w:t>c</w:t>
-      </w:r>
-      <w:r>
-        <w:rPr>
-          <w:lang w:val="en-AU"/>
-        </w:rPr>
-        <w:t xml:space="preserve">) – in other words, variation in total protein per leaf area is the dominant influence on variation in amount of any </w:t>
-      </w:r>
-      <w:commentRangeStart w:id="3"/>
-      <w:r>
-        <w:rPr>
-          <w:lang w:val="en-AU"/>
-        </w:rPr>
-        <w:t>one protein.</w:t>
-      </w:r>
-      <w:commentRangeEnd w:id="1"/>
+      <w:commentRangeEnd w:id="5"/>
       <w:r>
         <w:rPr>
           <w:rStyle w:val="CommentReference"/>
         </w:rPr>
-        <w:commentReference w:id="1"/>
-      </w:r>
-      <w:commentRangeEnd w:id="3"/>
-      <w:r>
-        <w:rPr>
-          <w:rStyle w:val="CommentReference"/>
-        </w:rPr>
-        <w:commentReference w:id="3"/>
-      </w:r>
-    </w:p>
+        <w:commentReference w:id="5"/>
+      </w:r>
+    </w:p>
+    <w:bookmarkEnd w:id="1"/>
     <w:p>
       <w:pPr>
         <w:pStyle w:val="ListParagraph"/>
@@ -515,19 +531,19 @@
           <w:numId w:val="3"/>
         </w:numPr>
       </w:pPr>
-      <w:commentRangeStart w:id="4"/>
+      <w:commentRangeStart w:id="6"/>
       <w:r>
         <w:rPr>
           <w:lang w:val="en-AU"/>
         </w:rPr>
         <w:t>We need to find the best way to explain and quantify this line of argument</w:t>
       </w:r>
-      <w:commentRangeEnd w:id="4"/>
+      <w:commentRangeEnd w:id="6"/>
       <w:r>
         <w:rPr>
           <w:rStyle w:val="CommentReference"/>
         </w:rPr>
-        <w:commentReference w:id="4"/>
+        <w:commentReference w:id="6"/>
       </w:r>
     </w:p>
     <w:p>
@@ -628,6 +644,126 @@
         <w:t>Possibly might choose to point out that strongly divergent ratios of quantity of certain protein pairs probably indicates strongly-divergent activity? – or could reserve that point to make elsewhere</w:t>
       </w:r>
     </w:p>
+    <w:p/>
+    <w:p/>
+    <w:p>
+      <w:pPr>
+        <w:rPr>
+          <w:lang w:val="en-AU"/>
+        </w:rPr>
+      </w:pPr>
+      <w:r>
+        <w:rPr>
+          <w:lang w:val="en-AU"/>
+        </w:rPr>
+        <w:lastRenderedPageBreak/>
+        <w:t xml:space="preserve">Total protein amounts are strongly driven by temp and to a lesser extent rainfall. Individual protein groups are all correlated positively with total protein to varying extent, implicating: 1.) a general thermodynamic requirement for greater amounts per leaf area of all major protein functional classes at lower temperatures, and 2.) a substitution of water use efficiency for N-use efficiency at low </w:t>
+      </w:r>
+      <w:proofErr w:type="spellStart"/>
+      <w:r>
+        <w:rPr>
+          <w:lang w:val="en-AU"/>
+        </w:rPr>
+        <w:t>rainfall.s</w:t>
+      </w:r>
+      <w:proofErr w:type="spellEnd"/>
+    </w:p>
+    <w:p>
+      <w:pPr>
+        <w:rPr>
+          <w:lang w:val="en-AU"/>
+        </w:rPr>
+      </w:pPr>
+      <w:r>
+        <w:rPr>
+          <w:lang w:val="en-AU"/>
+        </w:rPr>
+        <w:t>Per leaf area trends in CC’s are essentially identical to environmental trends in leaf protein abundance (</w:t>
+      </w:r>
+      <w:proofErr w:type="spellStart"/>
+      <w:r>
+        <w:rPr>
+          <w:lang w:val="en-AU"/>
+        </w:rPr>
+        <w:t>cor</w:t>
+      </w:r>
+      <w:proofErr w:type="spellEnd"/>
+      <w:r>
+        <w:rPr>
+          <w:lang w:val="en-AU"/>
+        </w:rPr>
+        <w:t xml:space="preserve"> = 0.97). No strong effect of environment on proportional allocation of CC’s (although some response to irradiance). Some evidence that carboxylation capacity per leaf area is increased by increasing LMA, although there is substantial variation in the total protein – LMA relationship, indicating that LMA is responding to other requirements than photosynthetic capacity (see last para).  </w:t>
+      </w:r>
+    </w:p>
+    <w:p>
+      <w:pPr>
+        <w:rPr>
+          <w:lang w:val="en-AU"/>
+        </w:rPr>
+      </w:pPr>
+      <w:r>
+        <w:rPr>
+          <w:lang w:val="en-AU"/>
+        </w:rPr>
+        <w:t>Patterns in per leaf area PS are also similar to patterns in total protein, although more variability is apparent in protein allocation to light harvesting capacity (</w:t>
+      </w:r>
+      <w:proofErr w:type="spellStart"/>
+      <w:r>
+        <w:rPr>
+          <w:lang w:val="en-AU"/>
+        </w:rPr>
+        <w:t>cor</w:t>
+      </w:r>
+      <w:proofErr w:type="spellEnd"/>
+      <w:r>
+        <w:rPr>
+          <w:lang w:val="en-AU"/>
+        </w:rPr>
+        <w:t xml:space="preserve"> = 0.82). Strong reduction in proportional allocation of protein to photosystems with increasing irradiance, and decreasing </w:t>
+      </w:r>
+      <w:proofErr w:type="spellStart"/>
+      <w:r>
+        <w:rPr>
+          <w:lang w:val="en-AU"/>
+        </w:rPr>
+        <w:t>precip</w:t>
+      </w:r>
+      <w:proofErr w:type="spellEnd"/>
+      <w:r>
+        <w:rPr>
+          <w:lang w:val="en-AU"/>
+        </w:rPr>
+        <w:t>. Photosystem abundance does not increase on a per leaf area basis as leaves become thicker/denser, and reduces as a proportion of total leaf protein.</w:t>
+      </w:r>
+    </w:p>
+    <w:p>
+      <w:pPr>
+        <w:rPr>
+          <w:lang w:val="en-AU"/>
+        </w:rPr>
+      </w:pPr>
+      <w:r>
+        <w:rPr>
+          <w:lang w:val="en-AU"/>
+        </w:rPr>
+        <w:t xml:space="preserve">The role of LMA vs protein concentration (i.e. as a fraction of leaf dry mass) in determining per leaf area protein abundance depends interactively on MAP and MAT. Low per leaf area protein abundance at warm, wet sites is more closely associated with low LMA than low protein concentration, while high per leaf area protein abundance at cool, dry sites is strongly associated with high protein concentration. (This isn’t anything that couldn’t have been done using LMA, leaf N% and leaf </w:t>
+      </w:r>
+      <w:proofErr w:type="spellStart"/>
+      <w:r>
+        <w:rPr>
+          <w:lang w:val="en-AU"/>
+        </w:rPr>
+        <w:t>N_area</w:t>
+      </w:r>
+      <w:proofErr w:type="spellEnd"/>
+      <w:r>
+        <w:rPr>
+          <w:lang w:val="en-AU"/>
+        </w:rPr>
+        <w:t>, but the point to make is that it’s not all just about increasing carboxylation capacity by adding layers of mesophyll).</w:t>
+      </w:r>
+    </w:p>
+    <w:p/>
     <w:sectPr>
       <w:pgSz w:w="11900" w:h="16840"/>
       <w:pgMar w:top="1440" w:right="1440" w:bottom="1440" w:left="1440" w:header="708" w:footer="708" w:gutter="0"/>
@@ -664,10 +800,18 @@
       </w:r>
     </w:p>
   </w:comment>
-  <w:comment w:id="2" w:author="James Lawson" w:date="2017-06-29T12:59:00Z" w:initials="JL">
-    <w:p>
-      <w:pPr>
-        <w:pStyle w:val="CommentText"/>
+  <w:comment w:id="3" w:author="James Lawson" w:date="2017-07-03T14:07:00Z" w:initials="JL">
+    <w:p>
+      <w:pPr>
+        <w:shd w:val="clear" w:color="auto" w:fill="FFFFFF"/>
+        <w:spacing w:after="240"/>
+        <w:rPr>
+          <w:rFonts w:ascii="Segoe UI" w:eastAsia="Times New Roman" w:hAnsi="Segoe UI" w:cs="Segoe UI"/>
+          <w:color w:val="212121"/>
+          <w:sz w:val="23"/>
+          <w:szCs w:val="23"/>
+          <w:lang w:val="en-AU" w:eastAsia="en-AU"/>
+        </w:rPr>
       </w:pPr>
       <w:r>
         <w:rPr>
@@ -676,51 +820,165 @@
         <w:annotationRef/>
       </w:r>
       <w:r>
-        <w:t>Would be helpful to organise these so they’re next to each other</w:t>
-      </w:r>
-    </w:p>
-  </w:comment>
-  <w:comment w:id="1" w:author="James Lawson" w:date="2017-06-29T12:57:00Z" w:initials="JL">
-    <w:p>
-      <w:pPr>
-        <w:pStyle w:val="CommentText"/>
-      </w:pPr>
-      <w:r>
-        <w:rPr>
-          <w:rStyle w:val="CommentReference"/>
-        </w:rPr>
-        <w:annotationRef/>
-      </w:r>
-      <w:r>
-        <w:t xml:space="preserve">This draws on the </w:t>
+        <w:t>SVS: “</w:t>
+      </w:r>
+      <w:r>
+        <w:rPr>
+          <w:rFonts w:ascii="Segoe UI" w:eastAsia="Times New Roman" w:hAnsi="Segoe UI" w:cs="Segoe UI"/>
+          <w:color w:val="212121"/>
+          <w:sz w:val="23"/>
+          <w:szCs w:val="23"/>
+          <w:lang w:val="en-AU" w:eastAsia="en-AU"/>
+        </w:rPr>
+        <w:t>The point is that veg models have claimed improved predictions through allowing N allocation to vary across protein functional categories in response to environmental variables. We've put numbers/boundaries on that.</w:t>
+      </w:r>
+    </w:p>
+    <w:p>
+      <w:pPr>
+        <w:shd w:val="clear" w:color="auto" w:fill="FFFFFF"/>
+        <w:rPr>
+          <w:rFonts w:ascii="Segoe UI" w:eastAsia="Times New Roman" w:hAnsi="Segoe UI" w:cs="Segoe UI"/>
+          <w:color w:val="212121"/>
+          <w:sz w:val="23"/>
+          <w:szCs w:val="23"/>
+          <w:lang w:val="en-AU" w:eastAsia="en-AU"/>
+        </w:rPr>
+      </w:pPr>
+    </w:p>
+    <w:p>
+      <w:pPr>
+        <w:shd w:val="clear" w:color="auto" w:fill="FFFFFF"/>
+        <w:rPr>
+          <w:rFonts w:ascii="Segoe UI" w:eastAsia="Times New Roman" w:hAnsi="Segoe UI" w:cs="Segoe UI"/>
+          <w:color w:val="212121"/>
+          <w:sz w:val="23"/>
+          <w:szCs w:val="23"/>
+          <w:lang w:val="en-AU" w:eastAsia="en-AU"/>
+        </w:rPr>
+      </w:pPr>
+      <w:r>
+        <w:rPr>
+          <w:rFonts w:ascii="Segoe UI" w:eastAsia="Times New Roman" w:hAnsi="Segoe UI" w:cs="Segoe UI"/>
+          <w:color w:val="212121"/>
+          <w:sz w:val="23"/>
+          <w:szCs w:val="23"/>
+          <w:lang w:val="en-AU" w:eastAsia="en-AU"/>
+        </w:rPr>
+        <w:t xml:space="preserve">It's a little strange talking about correlations between Calvin cycle and total protein because Calvin cycle is the bulk of total protein and light reactions aren't far behind. Instead of saying total protein is a predictor of Calvin cycle, then maybe </w:t>
       </w:r>
       <w:proofErr w:type="spellStart"/>
       <w:r>
-        <w:t>heatmap</w:t>
+        <w:rPr>
+          <w:rFonts w:ascii="Segoe UI" w:eastAsia="Times New Roman" w:hAnsi="Segoe UI" w:cs="Segoe UI"/>
+          <w:color w:val="212121"/>
+          <w:sz w:val="23"/>
+          <w:szCs w:val="23"/>
+          <w:lang w:val="en-AU" w:eastAsia="en-AU"/>
+        </w:rPr>
+        <w:t>Narea</w:t>
       </w:r>
       <w:proofErr w:type="spellEnd"/>
       <w:r>
-        <w:t>…</w:t>
-      </w:r>
-    </w:p>
-  </w:comment>
-  <w:comment w:id="3" w:author="James Lawson" w:date="2017-06-29T12:59:00Z" w:initials="JL">
-    <w:p>
-      <w:pPr>
-        <w:pStyle w:val="CommentText"/>
-      </w:pPr>
-      <w:r>
-        <w:rPr>
-          <w:rStyle w:val="CommentReference"/>
-        </w:rPr>
-        <w:annotationRef/>
-      </w:r>
-      <w:r>
-        <w:t>Protein category, here</w:t>
+        <w:rPr>
+          <w:rFonts w:ascii="Segoe UI" w:eastAsia="Times New Roman" w:hAnsi="Segoe UI" w:cs="Segoe UI"/>
+          <w:color w:val="212121"/>
+          <w:sz w:val="23"/>
+          <w:szCs w:val="23"/>
+          <w:lang w:val="en-AU" w:eastAsia="en-AU"/>
+        </w:rPr>
+        <w:t xml:space="preserve">? And of course </w:t>
+      </w:r>
+      <w:proofErr w:type="spellStart"/>
+      <w:r>
+        <w:rPr>
+          <w:rFonts w:ascii="Segoe UI" w:eastAsia="Times New Roman" w:hAnsi="Segoe UI" w:cs="Segoe UI"/>
+          <w:color w:val="212121"/>
+          <w:sz w:val="23"/>
+          <w:szCs w:val="23"/>
+          <w:lang w:val="en-AU" w:eastAsia="en-AU"/>
+        </w:rPr>
+        <w:t>Narea</w:t>
+      </w:r>
+      <w:proofErr w:type="spellEnd"/>
+      <w:r>
+        <w:rPr>
+          <w:rFonts w:ascii="Segoe UI" w:eastAsia="Times New Roman" w:hAnsi="Segoe UI" w:cs="Segoe UI"/>
+          <w:color w:val="212121"/>
+          <w:sz w:val="23"/>
+          <w:szCs w:val="23"/>
+          <w:lang w:val="en-AU" w:eastAsia="en-AU"/>
+        </w:rPr>
+        <w:t xml:space="preserve"> correlates with LMA. Would that be a better argument?</w:t>
+      </w:r>
+      <w:r>
+        <w:rPr>
+          <w:rFonts w:ascii="Segoe UI" w:eastAsia="Times New Roman" w:hAnsi="Segoe UI" w:cs="Segoe UI"/>
+          <w:color w:val="212121"/>
+          <w:sz w:val="23"/>
+          <w:szCs w:val="23"/>
+          <w:lang w:val="en-AU" w:eastAsia="en-AU"/>
+        </w:rPr>
+        <w:t>”</w:t>
       </w:r>
     </w:p>
   </w:comment>
   <w:comment w:id="4" w:author="James Lawson" w:date="2017-06-29T12:59:00Z" w:initials="JL">
+    <w:p>
+      <w:pPr>
+        <w:pStyle w:val="CommentText"/>
+      </w:pPr>
+      <w:r>
+        <w:rPr>
+          <w:rStyle w:val="CommentReference"/>
+        </w:rPr>
+        <w:annotationRef/>
+      </w:r>
+      <w:r>
+        <w:t>Would be helpful to organise these so they’re next to each other</w:t>
+      </w:r>
+    </w:p>
+  </w:comment>
+  <w:comment w:id="2" w:author="James Lawson" w:date="2017-06-29T12:57:00Z" w:initials="JL">
+    <w:p>
+      <w:pPr>
+        <w:pStyle w:val="CommentText"/>
+      </w:pPr>
+      <w:r>
+        <w:rPr>
+          <w:rStyle w:val="CommentReference"/>
+        </w:rPr>
+        <w:annotationRef/>
+      </w:r>
+      <w:r>
+        <w:t xml:space="preserve">This draws on the </w:t>
+      </w:r>
+      <w:proofErr w:type="spellStart"/>
+      <w:r>
+        <w:t>heatmap</w:t>
+      </w:r>
+      <w:proofErr w:type="spellEnd"/>
+      <w:r>
+        <w:t>…</w:t>
+      </w:r>
+    </w:p>
+  </w:comment>
+  <w:comment w:id="5" w:author="James Lawson" w:date="2017-06-29T12:59:00Z" w:initials="JL">
+    <w:p>
+      <w:pPr>
+        <w:pStyle w:val="CommentText"/>
+      </w:pPr>
+      <w:r>
+        <w:rPr>
+          <w:rStyle w:val="CommentReference"/>
+        </w:rPr>
+        <w:annotationRef/>
+      </w:r>
+      <w:r>
+        <w:t>Protein category, here</w:t>
+      </w:r>
+    </w:p>
+  </w:comment>
+  <w:comment w:id="6" w:author="James Lawson" w:date="2017-06-29T12:59:00Z" w:initials="JL">
     <w:p>
       <w:pPr>
         <w:pStyle w:val="CommentText"/>
@@ -800,8 +1058,6 @@
       <w:r>
         <w:t>total_protein</w:t>
       </w:r>
-      <w:bookmarkStart w:id="5" w:name="_GoBack"/>
-      <w:bookmarkEnd w:id="5"/>
       <w:proofErr w:type="spellEnd"/>
     </w:p>
     <w:p>
@@ -837,6 +1093,7 @@
 <file path=word/commentsExtended.xml><?xml version="1.0" encoding="utf-8"?>
 <w15:commentsEx xmlns:wpc="http://schemas.microsoft.com/office/word/2010/wordprocessingCanvas" xmlns:mc="http://schemas.openxmlformats.org/markup-compatibility/2006" xmlns:o="urn:schemas-microsoft-com:office:office" xmlns:r="http://schemas.openxmlformats.org/officeDocument/2006/relationships" xmlns:m="http://schemas.openxmlformats.org/officeDocument/2006/math" xmlns:v="urn:schemas-microsoft-com:vml" xmlns:wp14="http://schemas.microsoft.com/office/word/2010/wordprocessingDrawing" xmlns:wp="http://schemas.openxmlformats.org/drawingml/2006/wordprocessingDrawing" xmlns:w10="urn:schemas-microsoft-com:office:word" xmlns:w="http://schemas.openxmlformats.org/wordprocessingml/2006/main" xmlns:w14="http://schemas.microsoft.com/office/word/2010/wordml" xmlns:w15="http://schemas.microsoft.com/office/word/2012/wordml" xmlns:wpg="http://schemas.microsoft.com/office/word/2010/wordprocessingGroup" xmlns:wpi="http://schemas.microsoft.com/office/word/2010/wordprocessingInk" xmlns:wne="http://schemas.microsoft.com/office/word/2006/wordml" xmlns:wps="http://schemas.microsoft.com/office/word/2010/wordprocessingShape" mc:Ignorable="w14 w15 wp14">
   <w15:commentEx w15:paraId="541FCFA9" w15:done="0"/>
+  <w15:commentEx w15:paraId="16415572" w15:done="0"/>
   <w15:commentEx w15:paraId="0F4B9174" w15:done="0"/>
   <w15:commentEx w15:paraId="0F873EF4" w15:done="0"/>
   <w15:commentEx w15:paraId="79C76153" w15:done="0"/>
@@ -1632,7 +1889,6 @@
   <w:style w:type="character" w:default="1" w:styleId="DefaultParagraphFont">
     <w:name w:val="Default Paragraph Font"/>
     <w:uiPriority w:val="1"/>
-    <w:semiHidden/>
     <w:unhideWhenUsed/>
   </w:style>
   <w:style w:type="table" w:default="1" w:styleId="TableNormal">

</xml_diff>